<commit_message>
added files professor evaluation
</commit_message>
<xml_diff>
--- a/03_Erarbeiten_von_Gestaltungsloesungen/Axure/Professor/Workflow_Test.docx
+++ b/03_Erarbeiten_von_Gestaltungsloesungen/Axure/Professor/Workflow_Test.docx
@@ -111,674 +111,745 @@
           <w:sz w:val="24"/>
         </w:rPr>
       </w:pPr>
+    </w:p>
+    <w:p>
+      <w:pPr>
+        <w:rPr>
+          <w:sz w:val="32"/>
+        </w:rPr>
+      </w:pPr>
+      <w:r>
+        <w:rPr>
+          <w:color w:val="4472C4" w:themeColor="accent1"/>
+          <w:sz w:val="24"/>
+        </w:rPr>
+        <w:t>Einführung:</w:t>
+      </w:r>
+    </w:p>
+    <w:p>
+      <w:pPr>
+        <w:pStyle w:val="StandardWeb"/>
+        <w:jc w:val="both"/>
+      </w:pPr>
+      <w:r>
+        <w:t xml:space="preserve">Herzlichen Dank, dass Sie für unseren Nutzertest zugesagt haben. </w:t>
+      </w:r>
+    </w:p>
+    <w:p>
+      <w:pPr>
+        <w:pStyle w:val="StandardWeb"/>
+        <w:jc w:val="both"/>
+      </w:pPr>
+      <w:r>
+        <w:t xml:space="preserve">Sie nehmen am Nutzertest einer Webseite teil. Die zu testende Webseite ist ein Prototyp von dem QIS System. </w:t>
+      </w:r>
+    </w:p>
+    <w:p>
+      <w:pPr>
+        <w:pStyle w:val="StandardWeb"/>
+        <w:jc w:val="both"/>
+      </w:pPr>
+      <w:r>
+        <w:t xml:space="preserve">Während Sie das System testen, werden Ihre Stimme, sowie Ihre Aktivitäten auf dem Bildschirm aufgenommen. Außerdem wird meine Kollegin, die auch am Produkt mitarbeitet Sie beim Testen beobachten und Ihre Aktivitäten protokollieren. </w:t>
+      </w:r>
+    </w:p>
+    <w:p>
+      <w:pPr>
+        <w:pStyle w:val="StandardWeb"/>
+        <w:jc w:val="both"/>
+      </w:pPr>
+      <w:r>
+        <w:t xml:space="preserve">Bevor es losgeht, erkläre ich den Testablauf. Im Laufe des Tests müssen Sie die von uns vorbereiteten Szenarios durchführen. Folgen Sie bitte meinen Anweisungen. </w:t>
+      </w:r>
+    </w:p>
+    <w:p>
+      <w:pPr>
+        <w:pStyle w:val="StandardWeb"/>
+        <w:jc w:val="both"/>
+      </w:pPr>
+      <w:r>
+        <w:t xml:space="preserve">Es ist uns sehr wichtig, dass Sie während des gesamten Testablaufes ihre Gedanken laut aussprechen - was Sie sehen, was Sie machen wollen, was Sie verwirrend finden. </w:t>
+      </w:r>
+    </w:p>
+    <w:p>
+      <w:pPr>
+        <w:pStyle w:val="StandardWeb"/>
+        <w:jc w:val="both"/>
+      </w:pPr>
+      <w:r>
+        <w:t xml:space="preserve">(Beispiel mit einer Schere: was ist das? Okay, das Ding hat zwei Löcher. Okay, ich kann es meine Finger reinstecken, es ist </w:t>
+      </w:r>
+      <w:proofErr w:type="gramStart"/>
+      <w:r>
+        <w:t>spitz,..</w:t>
+      </w:r>
+      <w:proofErr w:type="gramEnd"/>
+      <w:r>
+        <w:t xml:space="preserve"> ich probiere dies damit aus </w:t>
+      </w:r>
+      <w:proofErr w:type="gramStart"/>
+      <w:r>
+        <w:t>… )</w:t>
+      </w:r>
+      <w:proofErr w:type="gramEnd"/>
+      <w:r>
+        <w:t xml:space="preserve"> </w:t>
+      </w:r>
+    </w:p>
+    <w:p>
+      <w:pPr>
+        <w:pStyle w:val="StandardWeb"/>
+        <w:jc w:val="both"/>
+      </w:pPr>
+      <w:r>
+        <w:t xml:space="preserve">Machen Sie sich zunächst dem System vertraut und erklären Sie mir bitte, welche Inhalte Sie sehen und was Sie Ihrer Meinung nach darstellen. </w:t>
+      </w:r>
+    </w:p>
+    <w:p>
+      <w:pPr>
+        <w:pStyle w:val="StandardWeb"/>
+        <w:jc w:val="both"/>
+      </w:pPr>
+      <w:r>
+        <w:t xml:space="preserve">Bitte denken Sie daran, Sie können nichts falsch machen es ist keine Prüfung Ihrer Fähigkeiten, sondern ein Test des Systems. </w:t>
+      </w:r>
+    </w:p>
+    <w:p>
+      <w:pPr>
+        <w:pStyle w:val="StandardWeb"/>
+        <w:jc w:val="both"/>
+      </w:pPr>
+      <w:r>
+        <w:t xml:space="preserve">…. </w:t>
+      </w:r>
+    </w:p>
+    <w:p>
+      <w:pPr>
+        <w:pStyle w:val="StandardWeb"/>
+        <w:jc w:val="both"/>
+      </w:pPr>
+      <w:r>
+        <w:t xml:space="preserve">Fangen wir mit dem ersten Szenario an. </w:t>
+      </w:r>
+    </w:p>
+    <w:p>
+      <w:pPr>
+        <w:rPr>
+          <w:color w:val="4472C4" w:themeColor="accent1"/>
+          <w:sz w:val="24"/>
+        </w:rPr>
+      </w:pPr>
+      <w:r>
+        <w:rPr>
+          <w:color w:val="4472C4" w:themeColor="accent1"/>
+          <w:sz w:val="24"/>
+        </w:rPr>
+        <w:br w:type="page"/>
+      </w:r>
+    </w:p>
+    <w:p>
+      <w:pPr>
+        <w:rPr>
+          <w:color w:val="ED7D31" w:themeColor="accent2"/>
+          <w:sz w:val="24"/>
+        </w:rPr>
+      </w:pPr>
+      <w:r>
+        <w:rPr>
+          <w:color w:val="ED7D31" w:themeColor="accent2"/>
+          <w:sz w:val="24"/>
+        </w:rPr>
+        <w:lastRenderedPageBreak/>
+        <w:t xml:space="preserve">Der Professor soll beschreiben, was er sieht, ein Seitenwechsel soll noch nicht stattfinden, die Menüs sind über </w:t>
+      </w:r>
+      <w:proofErr w:type="spellStart"/>
+      <w:r>
+        <w:rPr>
+          <w:color w:val="ED7D31" w:themeColor="accent2"/>
+          <w:sz w:val="24"/>
+        </w:rPr>
+        <w:t>Hover</w:t>
+      </w:r>
+      <w:proofErr w:type="spellEnd"/>
+      <w:r>
+        <w:rPr>
+          <w:color w:val="ED7D31" w:themeColor="accent2"/>
+          <w:sz w:val="24"/>
+        </w:rPr>
+        <w:t xml:space="preserve"> ersichtlich. Was würde sich der Prof wo erwarten?</w:t>
+      </w:r>
+    </w:p>
+    <w:p>
+      <w:pPr>
+        <w:rPr>
+          <w:color w:val="4472C4" w:themeColor="accent1"/>
+          <w:sz w:val="24"/>
+        </w:rPr>
+      </w:pPr>
+    </w:p>
+    <w:p>
+      <w:pPr>
+        <w:rPr>
+          <w:color w:val="ED7D31" w:themeColor="accent2"/>
+          <w:sz w:val="28"/>
+        </w:rPr>
+      </w:pPr>
+      <w:r>
+        <w:rPr>
+          <w:color w:val="4472C4" w:themeColor="accent1"/>
+          <w:sz w:val="28"/>
+        </w:rPr>
+        <w:t>Szenario I</w:t>
+      </w:r>
+      <w:r>
+        <w:rPr>
+          <w:color w:val="4472C4" w:themeColor="accent1"/>
+          <w:sz w:val="28"/>
+        </w:rPr>
+        <w:t xml:space="preserve">: Der Professor soll Noten von der Datei Noten.csv importieren (Hinweis auf doppelte Dateiauswahl, da </w:t>
+      </w:r>
+      <w:proofErr w:type="spellStart"/>
+      <w:r>
+        <w:rPr>
+          <w:color w:val="4472C4" w:themeColor="accent1"/>
+          <w:sz w:val="28"/>
+        </w:rPr>
+        <w:t>Axure</w:t>
+      </w:r>
+      <w:proofErr w:type="spellEnd"/>
+      <w:r>
+        <w:rPr>
+          <w:color w:val="4472C4" w:themeColor="accent1"/>
+          <w:sz w:val="28"/>
+        </w:rPr>
+        <w:t>-Event)</w:t>
+      </w:r>
+    </w:p>
+    <w:p>
+      <w:pPr>
+        <w:rPr>
+          <w:color w:val="ED7D31" w:themeColor="accent2"/>
+          <w:sz w:val="24"/>
+        </w:rPr>
+      </w:pPr>
+      <w:r>
+        <w:rPr>
+          <w:color w:val="ED7D31" w:themeColor="accent2"/>
+          <w:sz w:val="24"/>
+        </w:rPr>
+        <w:t xml:space="preserve">Der Prof wechselt nun auf </w:t>
+      </w:r>
+      <w:r>
+        <w:rPr>
+          <w:color w:val="ED7D31" w:themeColor="accent2"/>
+          <w:sz w:val="24"/>
+        </w:rPr>
+        <w:t>die Seite „Noten eintragen“.</w:t>
+      </w:r>
+    </w:p>
+    <w:p>
+      <w:pPr>
+        <w:rPr>
+          <w:color w:val="4472C4" w:themeColor="accent1"/>
+          <w:sz w:val="24"/>
+        </w:rPr>
+      </w:pPr>
+      <w:r>
+        <w:rPr>
+          <w:color w:val="4472C4" w:themeColor="accent1"/>
+          <w:sz w:val="24"/>
+        </w:rPr>
+        <w:t xml:space="preserve">Hier hat er nun eine Auswahl </w:t>
+      </w:r>
+      <w:r>
+        <w:rPr>
+          <w:color w:val="4472C4" w:themeColor="accent1"/>
+          <w:sz w:val="24"/>
+        </w:rPr>
+        <w:t>seiner</w:t>
+      </w:r>
+      <w:r>
+        <w:rPr>
+          <w:color w:val="4472C4" w:themeColor="accent1"/>
+          <w:sz w:val="24"/>
+        </w:rPr>
+        <w:t xml:space="preserve"> eigenen </w:t>
+      </w:r>
+      <w:r>
+        <w:rPr>
+          <w:color w:val="4472C4" w:themeColor="accent1"/>
+          <w:sz w:val="24"/>
+        </w:rPr>
+        <w:t>Fächer</w:t>
+      </w:r>
+      <w:r>
+        <w:rPr>
+          <w:color w:val="4472C4" w:themeColor="accent1"/>
+          <w:sz w:val="24"/>
+        </w:rPr>
+        <w:t xml:space="preserve"> (in der Demo sind dies: </w:t>
+      </w:r>
+      <w:r>
+        <w:rPr>
+          <w:color w:val="4472C4" w:themeColor="accent1"/>
+          <w:sz w:val="24"/>
+        </w:rPr>
+        <w:t xml:space="preserve">Programmieren1, </w:t>
+      </w:r>
+      <w:proofErr w:type="spellStart"/>
+      <w:r>
+        <w:rPr>
+          <w:color w:val="4472C4" w:themeColor="accent1"/>
+          <w:sz w:val="24"/>
+        </w:rPr>
+        <w:t>SoftwareEngineering</w:t>
+      </w:r>
+      <w:proofErr w:type="spellEnd"/>
+      <w:r>
+        <w:rPr>
+          <w:color w:val="4472C4" w:themeColor="accent1"/>
+          <w:sz w:val="24"/>
+        </w:rPr>
+        <w:t xml:space="preserve"> und </w:t>
+      </w:r>
+      <w:proofErr w:type="spellStart"/>
+      <w:r>
+        <w:rPr>
+          <w:color w:val="4472C4" w:themeColor="accent1"/>
+          <w:sz w:val="24"/>
+        </w:rPr>
+        <w:t>SoftwareEntwicklung</w:t>
+      </w:r>
+      <w:proofErr w:type="spellEnd"/>
+      <w:r>
+        <w:rPr>
+          <w:color w:val="4472C4" w:themeColor="accent1"/>
+          <w:sz w:val="24"/>
+        </w:rPr>
+        <w:t>). Die Auswahl beeinflusst die folgenden Aussagen nicht!</w:t>
+      </w:r>
+    </w:p>
+    <w:p>
+      <w:pPr>
+        <w:rPr>
+          <w:color w:val="4472C4" w:themeColor="accent1"/>
+          <w:sz w:val="24"/>
+        </w:rPr>
+      </w:pPr>
+      <w:r>
+        <w:rPr>
+          <w:color w:val="ED7D31" w:themeColor="accent2"/>
+          <w:sz w:val="24"/>
+        </w:rPr>
+        <w:t xml:space="preserve">Der Professor wählt den Radiobutton „Noten importieren aus“, und wählt eine </w:t>
+      </w:r>
+      <w:proofErr w:type="spellStart"/>
+      <w:r>
+        <w:rPr>
+          <w:color w:val="ED7D31" w:themeColor="accent2"/>
+          <w:sz w:val="24"/>
+        </w:rPr>
+        <w:t>csv</w:t>
+      </w:r>
+      <w:proofErr w:type="spellEnd"/>
+      <w:r>
+        <w:rPr>
+          <w:color w:val="ED7D31" w:themeColor="accent2"/>
+          <w:sz w:val="24"/>
+        </w:rPr>
+        <w:t>-Datei.</w:t>
+      </w:r>
+      <w:r>
+        <w:rPr>
+          <w:color w:val="ED7D31" w:themeColor="accent2"/>
+          <w:sz w:val="24"/>
+        </w:rPr>
+        <w:t xml:space="preserve"> </w:t>
+      </w:r>
+      <w:r>
+        <w:rPr>
+          <w:color w:val="4472C4" w:themeColor="accent1"/>
+          <w:sz w:val="24"/>
+        </w:rPr>
+        <w:t>(Siehe Vorbereitung)</w:t>
+      </w:r>
+      <w:r>
+        <w:rPr>
+          <w:color w:val="4472C4" w:themeColor="accent1"/>
+          <w:sz w:val="24"/>
+        </w:rPr>
+        <w:t xml:space="preserve">. In der Demo, muss die Datei 2mal ausgewählt werden, da </w:t>
+      </w:r>
+      <w:r>
+        <w:rPr>
+          <w:color w:val="4472C4" w:themeColor="accent1"/>
+          <w:sz w:val="24"/>
+        </w:rPr>
+        <w:t>kein anderes, funktionierendes Event</w:t>
+      </w:r>
+      <w:r>
+        <w:rPr>
+          <w:color w:val="4472C4" w:themeColor="accent1"/>
+          <w:sz w:val="24"/>
+        </w:rPr>
+        <w:t xml:space="preserve"> zur Verfügung stand.</w:t>
+      </w:r>
+      <w:r>
+        <w:rPr>
+          <w:color w:val="4472C4" w:themeColor="accent1"/>
+          <w:sz w:val="24"/>
+        </w:rPr>
+        <w:t xml:space="preserve"> Der Dateiname wird nun grün hinterlegt, der Import-Button ist freigeschalten.</w:t>
+      </w:r>
+    </w:p>
+    <w:p>
+      <w:pPr>
+        <w:rPr>
+          <w:color w:val="4472C4" w:themeColor="accent1"/>
+          <w:sz w:val="24"/>
+        </w:rPr>
+      </w:pPr>
+      <w:r>
+        <w:rPr>
+          <w:color w:val="4472C4" w:themeColor="accent1"/>
+          <w:sz w:val="24"/>
+        </w:rPr>
+        <w:t>Es öffnet sich ein Fenster, indem eine Zuordnung zwischen den Tabellenspalten der CSV-Datei und des Noteneingabesystems möglich wäre, da die Datei hier nicht real importiert wird, wurde dieses Fenster nur schemenhaft dargestellt, ohne funktionierende Buttons</w:t>
+      </w:r>
+      <w:r>
+        <w:rPr>
+          <w:color w:val="4472C4" w:themeColor="accent1"/>
+          <w:sz w:val="24"/>
+        </w:rPr>
+        <w:t>, außer dem „Zuordnung beenden“-Button</w:t>
+      </w:r>
+      <w:r>
+        <w:rPr>
+          <w:color w:val="4472C4" w:themeColor="accent1"/>
+          <w:sz w:val="24"/>
+        </w:rPr>
+        <w:t>.</w:t>
+      </w:r>
+    </w:p>
+    <w:p>
+      <w:pPr>
+        <w:rPr>
+          <w:color w:val="ED7D31" w:themeColor="accent2"/>
+          <w:sz w:val="24"/>
+        </w:rPr>
+      </w:pPr>
+      <w:r>
+        <w:rPr>
+          <w:color w:val="ED7D31" w:themeColor="accent2"/>
+          <w:sz w:val="24"/>
+        </w:rPr>
+        <w:t xml:space="preserve">Der </w:t>
+      </w:r>
+      <w:r>
+        <w:rPr>
+          <w:color w:val="ED7D31" w:themeColor="accent2"/>
+          <w:sz w:val="24"/>
+        </w:rPr>
+        <w:t>Professor klickt auf Zuordnung beenden und ihm wird eine</w:t>
+      </w:r>
+      <w:r>
+        <w:rPr>
+          <w:color w:val="ED7D31" w:themeColor="accent2"/>
+          <w:sz w:val="24"/>
+        </w:rPr>
+        <w:t xml:space="preserve"> Tabelle mit den Studenten und Noten, die importiert wurden, angezeigt.</w:t>
+      </w:r>
+      <w:r>
+        <w:rPr>
+          <w:color w:val="ED7D31" w:themeColor="accent2"/>
+          <w:sz w:val="24"/>
+        </w:rPr>
+        <w:t xml:space="preserve"> </w:t>
+      </w:r>
+      <w:r>
+        <w:rPr>
+          <w:color w:val="4472C4" w:themeColor="accent1"/>
+          <w:sz w:val="24"/>
+        </w:rPr>
+        <w:t>Auch zu sehen ist in der rechtesten Spalte der Hinweis, wenn ein Student im Drittversuch durchgefallen ist, dieser</w:t>
+      </w:r>
+      <w:r>
+        <w:rPr>
+          <w:color w:val="4472C4" w:themeColor="accent1"/>
+          <w:sz w:val="24"/>
+        </w:rPr>
+        <w:t xml:space="preserve"> funktioniert bei 2 Studenten: </w:t>
+      </w:r>
+      <w:proofErr w:type="spellStart"/>
+      <w:r>
+        <w:rPr>
+          <w:b/>
+          <w:color w:val="4472C4" w:themeColor="accent1"/>
+          <w:sz w:val="28"/>
+        </w:rPr>
+        <w:t>Efrael</w:t>
+      </w:r>
+      <w:proofErr w:type="spellEnd"/>
+      <w:r>
+        <w:rPr>
+          <w:b/>
+          <w:color w:val="4472C4" w:themeColor="accent1"/>
+          <w:sz w:val="28"/>
+        </w:rPr>
+        <w:t xml:space="preserve"> Gustav, Borchert Daniela</w:t>
+      </w:r>
+      <w:r>
+        <w:rPr>
+          <w:color w:val="4472C4" w:themeColor="accent1"/>
+          <w:sz w:val="24"/>
+        </w:rPr>
+        <w:t>.</w:t>
+      </w:r>
+    </w:p>
+    <w:p>
+      <w:pPr>
+        <w:rPr>
+          <w:color w:val="ED7D31" w:themeColor="accent2"/>
+          <w:sz w:val="24"/>
+        </w:rPr>
+      </w:pPr>
+      <w:r>
+        <w:rPr>
+          <w:color w:val="ED7D31" w:themeColor="accent2"/>
+          <w:sz w:val="24"/>
+        </w:rPr>
+        <w:t xml:space="preserve">Der Professor kann hier Noten und Versuche verändern, </w:t>
+      </w:r>
+      <w:r>
+        <w:rPr>
+          <w:color w:val="4472C4" w:themeColor="accent1"/>
+          <w:sz w:val="24"/>
+        </w:rPr>
+        <w:t>dies hat hier jedoch keine Auswirkung auf die folgenden Ansichten.</w:t>
+      </w:r>
+    </w:p>
+    <w:p>
+      <w:pPr>
+        <w:rPr>
+          <w:color w:val="4472C4" w:themeColor="accent1"/>
+          <w:sz w:val="24"/>
+        </w:rPr>
+      </w:pPr>
+      <w:r>
+        <w:rPr>
+          <w:color w:val="ED7D31" w:themeColor="accent2"/>
+          <w:sz w:val="24"/>
+        </w:rPr>
+        <w:t xml:space="preserve">Zudem kann der Professor manuell Studenten hinzufügen, dieser Prototyp ist für das </w:t>
+      </w:r>
+      <w:r>
+        <w:rPr>
+          <w:color w:val="ED7D31" w:themeColor="accent2"/>
+          <w:sz w:val="24"/>
+        </w:rPr>
+        <w:t>Hinzufügen</w:t>
+      </w:r>
+      <w:r>
+        <w:rPr>
+          <w:color w:val="ED7D31" w:themeColor="accent2"/>
+          <w:sz w:val="24"/>
+        </w:rPr>
+        <w:t xml:space="preserve"> von genau </w:t>
+      </w:r>
+      <w:r>
+        <w:rPr>
+          <w:color w:val="ED7D31" w:themeColor="accent2"/>
+          <w:sz w:val="24"/>
+          <w:u w:val="single"/>
+        </w:rPr>
+        <w:t>einem</w:t>
+      </w:r>
+      <w:r>
+        <w:rPr>
+          <w:color w:val="ED7D31" w:themeColor="accent2"/>
+          <w:sz w:val="24"/>
+        </w:rPr>
+        <w:t xml:space="preserve"> Studenten gedacht.</w:t>
+      </w:r>
+      <w:r>
+        <w:rPr>
+          <w:color w:val="ED7D31" w:themeColor="accent2"/>
+          <w:sz w:val="24"/>
+        </w:rPr>
+        <w:t xml:space="preserve"> </w:t>
+      </w:r>
+      <w:r>
+        <w:rPr>
+          <w:color w:val="4472C4" w:themeColor="accent1"/>
+          <w:sz w:val="24"/>
+        </w:rPr>
+        <w:t xml:space="preserve">Dieser hat im </w:t>
+      </w:r>
+      <w:proofErr w:type="spellStart"/>
+      <w:proofErr w:type="gramStart"/>
+      <w:r>
+        <w:rPr>
+          <w:color w:val="4472C4" w:themeColor="accent1"/>
+          <w:sz w:val="24"/>
+        </w:rPr>
+        <w:t>folgenden</w:t>
+      </w:r>
+      <w:proofErr w:type="spellEnd"/>
+      <w:proofErr w:type="gramEnd"/>
+      <w:r>
+        <w:rPr>
+          <w:color w:val="4472C4" w:themeColor="accent1"/>
+          <w:sz w:val="24"/>
+        </w:rPr>
+        <w:t xml:space="preserve"> die Bezeichnung</w:t>
+      </w:r>
+      <w:r>
+        <w:rPr>
+          <w:b/>
+          <w:color w:val="4472C4" w:themeColor="accent1"/>
+          <w:sz w:val="28"/>
+        </w:rPr>
+        <w:t xml:space="preserve"> IW – </w:t>
+      </w:r>
+      <w:r>
+        <w:rPr>
+          <w:rFonts w:ascii="Arial" w:hAnsi="Arial" w:cs="Arial"/>
+          <w:b/>
+          <w:color w:val="333333"/>
+          <w:szCs w:val="20"/>
+        </w:rPr>
+        <w:t>1083576</w:t>
+      </w:r>
+      <w:r>
+        <w:rPr>
+          <w:b/>
+          <w:color w:val="4472C4" w:themeColor="accent1"/>
+          <w:sz w:val="28"/>
+        </w:rPr>
+        <w:t xml:space="preserve"> -Denk-Friedrich</w:t>
+      </w:r>
+      <w:r>
+        <w:rPr>
+          <w:b/>
+          <w:color w:val="4472C4" w:themeColor="accent1"/>
+          <w:sz w:val="28"/>
+        </w:rPr>
+        <w:t>– Versuch 1 – Note Nicht bewertet</w:t>
+      </w:r>
+      <w:r>
+        <w:rPr>
+          <w:b/>
+          <w:color w:val="4472C4" w:themeColor="accent1"/>
+          <w:sz w:val="28"/>
+        </w:rPr>
+        <w:t>.</w:t>
+      </w:r>
       <w:bookmarkStart w:id="0" w:name="_GoBack"/>
       <w:bookmarkEnd w:id="0"/>
     </w:p>
     <w:p>
       <w:pPr>
         <w:rPr>
-          <w:sz w:val="32"/>
-        </w:rPr>
-      </w:pPr>
-      <w:r>
-        <w:rPr>
-          <w:color w:val="4472C4" w:themeColor="accent1"/>
-          <w:sz w:val="24"/>
-        </w:rPr>
-        <w:t>Einführung:</w:t>
-      </w:r>
-    </w:p>
-    <w:p>
-      <w:pPr>
-        <w:pStyle w:val="StandardWeb"/>
-        <w:jc w:val="both"/>
-      </w:pPr>
-      <w:r>
-        <w:t xml:space="preserve">Herzlichen Dank, dass Sie für unseren Nutzertest zugesagt haben. </w:t>
-      </w:r>
-    </w:p>
-    <w:p>
-      <w:pPr>
-        <w:pStyle w:val="StandardWeb"/>
-        <w:jc w:val="both"/>
-      </w:pPr>
-      <w:r>
-        <w:t>S</w:t>
-      </w:r>
-      <w:r>
-        <w:t>i</w:t>
-      </w:r>
-      <w:r>
-        <w:t>e nehmen am Nutzertest einer Webseite teil. Die zu testende Webseite ist ein Prototyp von dem Q</w:t>
-      </w:r>
-      <w:r>
-        <w:t>IS</w:t>
-      </w:r>
-      <w:r>
-        <w:t xml:space="preserve"> System. </w:t>
-      </w:r>
-    </w:p>
-    <w:p>
-      <w:pPr>
-        <w:pStyle w:val="StandardWeb"/>
-        <w:jc w:val="both"/>
-      </w:pPr>
-      <w:r>
-        <w:t xml:space="preserve">Während Sie das System testen, werden Ihre Stimme, sowie Ihre Aktivitäten auf dem Bildschirm aufgenommen. Außerdem wird meine Kollegin, die auch am Produkt mitarbeitet Sie beim Testen beobachten und Ihre Aktivitäten protokollieren. </w:t>
-      </w:r>
-    </w:p>
-    <w:p>
-      <w:pPr>
-        <w:pStyle w:val="StandardWeb"/>
-        <w:jc w:val="both"/>
-      </w:pPr>
-      <w:r>
-        <w:t xml:space="preserve">Bevor es losgeht, erkläre ich den Testablauf. Im Laufe des Tests müssen Sie die von uns vorbereiteten Szenarios durchführen. Folgen Sie bitte meinen Anweisungen. </w:t>
-      </w:r>
-    </w:p>
-    <w:p>
-      <w:pPr>
-        <w:pStyle w:val="StandardWeb"/>
-        <w:jc w:val="both"/>
-      </w:pPr>
-      <w:r>
-        <w:t xml:space="preserve">Es ist uns sehr wichtig, dass Sie während des gesamten Testablaufes ihre Gedanken laut aussprechen - was Sie sehen, was Sie machen wollen, was Sie verwirrend finden. </w:t>
-      </w:r>
-    </w:p>
-    <w:p>
-      <w:pPr>
-        <w:pStyle w:val="StandardWeb"/>
-        <w:jc w:val="both"/>
-      </w:pPr>
-      <w:r>
-        <w:t xml:space="preserve">(Beispiel mit einer Schere: was ist das? Okay, das Ding hat zwei Löcher. Okay, ich kann es meine Finger reinstecken, es ist </w:t>
-      </w:r>
-      <w:proofErr w:type="gramStart"/>
-      <w:r>
-        <w:t>spitz,..</w:t>
-      </w:r>
-      <w:proofErr w:type="gramEnd"/>
-      <w:r>
-        <w:t xml:space="preserve"> ich probiere dies damit aus </w:t>
-      </w:r>
-      <w:proofErr w:type="gramStart"/>
-      <w:r>
-        <w:t>… )</w:t>
-      </w:r>
-      <w:proofErr w:type="gramEnd"/>
-      <w:r>
-        <w:t xml:space="preserve"> </w:t>
-      </w:r>
-    </w:p>
-    <w:p>
-      <w:pPr>
-        <w:pStyle w:val="StandardWeb"/>
-        <w:jc w:val="both"/>
-      </w:pPr>
-      <w:r>
-        <w:t xml:space="preserve">Machen Sie sich zunächst dem System vertraut und erklären Sie mir bitte, welche Inhalte Sie sehen und was Sie Ihrer Meinung nach darstellen. </w:t>
-      </w:r>
-    </w:p>
-    <w:p>
-      <w:pPr>
-        <w:pStyle w:val="StandardWeb"/>
-        <w:jc w:val="both"/>
-      </w:pPr>
-      <w:r>
-        <w:t xml:space="preserve">Bitte denken Sie daran, Sie können nichts falsch machen es ist keine Prüfung Ihrer Fähigkeiten, sondern ein Test des Systems. </w:t>
-      </w:r>
-    </w:p>
-    <w:p>
-      <w:pPr>
-        <w:pStyle w:val="StandardWeb"/>
-        <w:jc w:val="both"/>
-      </w:pPr>
-      <w:r>
-        <w:t xml:space="preserve">…. </w:t>
-      </w:r>
-    </w:p>
-    <w:p>
-      <w:pPr>
-        <w:pStyle w:val="StandardWeb"/>
-        <w:jc w:val="both"/>
-      </w:pPr>
-      <w:r>
-        <w:t xml:space="preserve">Fangen wir mit dem ersten Szenario an. </w:t>
-      </w:r>
-    </w:p>
-    <w:p>
-      <w:pPr>
-        <w:rPr>
-          <w:color w:val="4472C4" w:themeColor="accent1"/>
-          <w:sz w:val="24"/>
-        </w:rPr>
-      </w:pPr>
-      <w:r>
-        <w:rPr>
-          <w:color w:val="4472C4" w:themeColor="accent1"/>
-          <w:sz w:val="24"/>
-        </w:rPr>
-        <w:br w:type="page"/>
-      </w:r>
-    </w:p>
-    <w:p>
-      <w:pPr>
-        <w:rPr>
-          <w:color w:val="ED7D31" w:themeColor="accent2"/>
-          <w:sz w:val="24"/>
-        </w:rPr>
-      </w:pPr>
-      <w:r>
-        <w:rPr>
-          <w:color w:val="ED7D31" w:themeColor="accent2"/>
+          <w:color w:val="4472C4" w:themeColor="accent1"/>
+          <w:sz w:val="24"/>
+        </w:rPr>
+      </w:pPr>
+    </w:p>
+    <w:p>
+      <w:pPr>
+        <w:rPr>
+          <w:color w:val="4472C4" w:themeColor="accent1"/>
+          <w:sz w:val="24"/>
+        </w:rPr>
+      </w:pPr>
+      <w:r>
+        <w:rPr>
+          <w:color w:val="4472C4" w:themeColor="accent1"/>
+          <w:sz w:val="24"/>
+        </w:rPr>
+        <w:t>Wenn der Professor nun auf „Noten speichern“ klickt, erscheint eine Meldung, dass die Prüfung gespeichert wurde und nur noch über „Noten ändern“ änderbar ist.</w:t>
+      </w:r>
+    </w:p>
+    <w:p>
+      <w:pPr>
+        <w:rPr>
+          <w:color w:val="ED7D31" w:themeColor="accent2"/>
+          <w:sz w:val="24"/>
+        </w:rPr>
+      </w:pPr>
+    </w:p>
+    <w:p>
+      <w:pPr>
+        <w:rPr>
+          <w:color w:val="ED7D31" w:themeColor="accent2"/>
+          <w:sz w:val="24"/>
+        </w:rPr>
+      </w:pPr>
+    </w:p>
+    <w:p>
+      <w:pPr>
+        <w:rPr>
+          <w:color w:val="4472C4" w:themeColor="accent1"/>
+          <w:sz w:val="24"/>
+        </w:rPr>
+      </w:pPr>
+      <w:r>
+        <w:rPr>
+          <w:color w:val="ED7D31" w:themeColor="accent2"/>
+          <w:sz w:val="24"/>
+        </w:rPr>
+        <w:t>Der Professor begibt sich nun in die Ansicht „Noten ändern“.</w:t>
+      </w:r>
+      <w:r>
+        <w:rPr>
+          <w:color w:val="ED7D31" w:themeColor="accent2"/>
+          <w:sz w:val="24"/>
+        </w:rPr>
+        <w:t xml:space="preserve"> Hier kann er wieder seine Prüfung auswählen, </w:t>
+      </w:r>
+      <w:r>
+        <w:rPr>
+          <w:color w:val="4472C4" w:themeColor="accent1"/>
+          <w:sz w:val="24"/>
+        </w:rPr>
+        <w:t>aus konsistenzgründen und</w:t>
+      </w:r>
+      <w:r>
+        <w:rPr>
+          <w:color w:val="4472C4" w:themeColor="accent1"/>
+          <w:sz w:val="24"/>
+        </w:rPr>
+        <w:t xml:space="preserve"> Aufwand, ist die Anzeige wieder unabhängig von der Auswahl.</w:t>
+      </w:r>
+    </w:p>
+    <w:p>
+      <w:pPr>
+        <w:rPr>
+          <w:color w:val="4472C4" w:themeColor="accent1"/>
+          <w:sz w:val="24"/>
+        </w:rPr>
+      </w:pPr>
+      <w:r>
+        <w:rPr>
+          <w:color w:val="4472C4" w:themeColor="accent1"/>
+          <w:sz w:val="24"/>
+        </w:rPr>
+        <w:t>Dort hat er dieselbe Ansicht, die er bisher auch hatte, nur dass eine weitere Auswahlspalte hinzugekommen ist. Dies steuert, ob ein Datensatz aktiv ist oder nicht.</w:t>
+      </w:r>
+    </w:p>
+    <w:p>
+      <w:pPr>
+        <w:rPr>
+          <w:color w:val="4472C4" w:themeColor="accent1"/>
+          <w:sz w:val="24"/>
+        </w:rPr>
+      </w:pPr>
+      <w:r>
+        <w:rPr>
+          <w:color w:val="4472C4" w:themeColor="accent1"/>
           <w:sz w:val="24"/>
         </w:rPr>
         <w:lastRenderedPageBreak/>
-        <w:t xml:space="preserve">Der Professor soll beschreiben, was er sieht, ein Seitenwechsel soll noch nicht stattfinden, die Menüs sind über </w:t>
-      </w:r>
-      <w:proofErr w:type="spellStart"/>
-      <w:r>
-        <w:rPr>
-          <w:color w:val="ED7D31" w:themeColor="accent2"/>
-          <w:sz w:val="24"/>
-        </w:rPr>
-        <w:t>Hover</w:t>
-      </w:r>
-      <w:proofErr w:type="spellEnd"/>
-      <w:r>
-        <w:rPr>
-          <w:color w:val="ED7D31" w:themeColor="accent2"/>
-          <w:sz w:val="24"/>
-        </w:rPr>
-        <w:t xml:space="preserve"> ersichtlich. Was würde sich der Prof wo erwarten?</w:t>
-      </w:r>
-    </w:p>
-    <w:p>
-      <w:pPr>
-        <w:rPr>
-          <w:color w:val="4472C4" w:themeColor="accent1"/>
-          <w:sz w:val="24"/>
-        </w:rPr>
-      </w:pPr>
-    </w:p>
-    <w:p>
-      <w:pPr>
-        <w:rPr>
-          <w:color w:val="ED7D31" w:themeColor="accent2"/>
-          <w:sz w:val="24"/>
-        </w:rPr>
-      </w:pPr>
-      <w:r>
-        <w:rPr>
-          <w:color w:val="4472C4" w:themeColor="accent1"/>
-          <w:sz w:val="24"/>
-        </w:rPr>
-        <w:t>Szenario I</w:t>
-      </w:r>
-    </w:p>
-    <w:p>
-      <w:pPr>
-        <w:rPr>
-          <w:color w:val="ED7D31" w:themeColor="accent2"/>
-          <w:sz w:val="24"/>
-        </w:rPr>
-      </w:pPr>
-      <w:r>
-        <w:rPr>
-          <w:color w:val="ED7D31" w:themeColor="accent2"/>
-          <w:sz w:val="24"/>
-        </w:rPr>
-        <w:t xml:space="preserve">Der Prof wechselt nun auf </w:t>
-      </w:r>
-      <w:r>
-        <w:rPr>
-          <w:color w:val="ED7D31" w:themeColor="accent2"/>
-          <w:sz w:val="24"/>
-        </w:rPr>
-        <w:t>die Seite „Noten eintragen“.</w:t>
-      </w:r>
-    </w:p>
-    <w:p>
-      <w:pPr>
-        <w:rPr>
-          <w:color w:val="4472C4" w:themeColor="accent1"/>
-          <w:sz w:val="24"/>
-        </w:rPr>
-      </w:pPr>
-      <w:r>
-        <w:rPr>
-          <w:color w:val="4472C4" w:themeColor="accent1"/>
-          <w:sz w:val="24"/>
-        </w:rPr>
-        <w:t xml:space="preserve">Hier hat er nun eine Auswahl </w:t>
-      </w:r>
-      <w:r>
-        <w:rPr>
-          <w:color w:val="4472C4" w:themeColor="accent1"/>
-          <w:sz w:val="24"/>
-        </w:rPr>
-        <w:t>seiner</w:t>
-      </w:r>
-      <w:r>
-        <w:rPr>
-          <w:color w:val="4472C4" w:themeColor="accent1"/>
-          <w:sz w:val="24"/>
-        </w:rPr>
-        <w:t xml:space="preserve"> eigenen </w:t>
-      </w:r>
-      <w:r>
-        <w:rPr>
-          <w:color w:val="4472C4" w:themeColor="accent1"/>
-          <w:sz w:val="24"/>
-        </w:rPr>
-        <w:t>Fächer</w:t>
-      </w:r>
-      <w:r>
-        <w:rPr>
-          <w:color w:val="4472C4" w:themeColor="accent1"/>
-          <w:sz w:val="24"/>
-        </w:rPr>
-        <w:t xml:space="preserve"> (in der Demo sind dies: </w:t>
-      </w:r>
-      <w:r>
-        <w:rPr>
-          <w:color w:val="4472C4" w:themeColor="accent1"/>
-          <w:sz w:val="24"/>
-        </w:rPr>
-        <w:t xml:space="preserve">Programmieren1, </w:t>
-      </w:r>
-      <w:proofErr w:type="spellStart"/>
-      <w:r>
-        <w:rPr>
-          <w:color w:val="4472C4" w:themeColor="accent1"/>
-          <w:sz w:val="24"/>
-        </w:rPr>
-        <w:t>SoftwareEngineering</w:t>
-      </w:r>
-      <w:proofErr w:type="spellEnd"/>
-      <w:r>
-        <w:rPr>
-          <w:color w:val="4472C4" w:themeColor="accent1"/>
-          <w:sz w:val="24"/>
-        </w:rPr>
-        <w:t xml:space="preserve"> und </w:t>
-      </w:r>
-      <w:proofErr w:type="spellStart"/>
-      <w:r>
-        <w:rPr>
-          <w:color w:val="4472C4" w:themeColor="accent1"/>
-          <w:sz w:val="24"/>
-        </w:rPr>
-        <w:t>SoftwareEntwicklung</w:t>
-      </w:r>
-      <w:proofErr w:type="spellEnd"/>
-      <w:r>
-        <w:rPr>
-          <w:color w:val="4472C4" w:themeColor="accent1"/>
-          <w:sz w:val="24"/>
-        </w:rPr>
-        <w:t>). Die Auswahl beeinflusst die folgenden Aussagen nicht!</w:t>
-      </w:r>
-    </w:p>
-    <w:p>
-      <w:pPr>
-        <w:rPr>
-          <w:color w:val="4472C4" w:themeColor="accent1"/>
-          <w:sz w:val="24"/>
-        </w:rPr>
-      </w:pPr>
-      <w:r>
-        <w:rPr>
-          <w:color w:val="ED7D31" w:themeColor="accent2"/>
-          <w:sz w:val="24"/>
-        </w:rPr>
-        <w:t xml:space="preserve">Der Professor wählt den Radiobutton „Noten importieren aus“, und wählt eine </w:t>
-      </w:r>
-      <w:proofErr w:type="spellStart"/>
-      <w:r>
-        <w:rPr>
-          <w:color w:val="ED7D31" w:themeColor="accent2"/>
-          <w:sz w:val="24"/>
-        </w:rPr>
-        <w:t>csv</w:t>
-      </w:r>
-      <w:proofErr w:type="spellEnd"/>
-      <w:r>
-        <w:rPr>
-          <w:color w:val="ED7D31" w:themeColor="accent2"/>
-          <w:sz w:val="24"/>
-        </w:rPr>
-        <w:t>-Datei.</w:t>
-      </w:r>
-      <w:r>
-        <w:rPr>
-          <w:color w:val="ED7D31" w:themeColor="accent2"/>
-          <w:sz w:val="24"/>
-        </w:rPr>
-        <w:t xml:space="preserve"> </w:t>
-      </w:r>
-      <w:r>
-        <w:rPr>
-          <w:color w:val="4472C4" w:themeColor="accent1"/>
-          <w:sz w:val="24"/>
-        </w:rPr>
-        <w:t>(Siehe Vorbereitung)</w:t>
-      </w:r>
-      <w:r>
-        <w:rPr>
-          <w:color w:val="4472C4" w:themeColor="accent1"/>
-          <w:sz w:val="24"/>
-        </w:rPr>
-        <w:t xml:space="preserve">. In der Demo, muss die Datei 2mal ausgewählt werden, da </w:t>
-      </w:r>
-      <w:r>
-        <w:rPr>
-          <w:color w:val="4472C4" w:themeColor="accent1"/>
-          <w:sz w:val="24"/>
-        </w:rPr>
-        <w:t>kein anderes, funktionierendes Event</w:t>
-      </w:r>
-      <w:r>
-        <w:rPr>
-          <w:color w:val="4472C4" w:themeColor="accent1"/>
-          <w:sz w:val="24"/>
-        </w:rPr>
-        <w:t xml:space="preserve"> zur Verfügung stand.</w:t>
-      </w:r>
-      <w:r>
-        <w:rPr>
-          <w:color w:val="4472C4" w:themeColor="accent1"/>
-          <w:sz w:val="24"/>
-        </w:rPr>
-        <w:t xml:space="preserve"> Der Dateiname wird nun grün hinterlegt, der Import-Button ist freigeschalten.</w:t>
-      </w:r>
-    </w:p>
-    <w:p>
-      <w:pPr>
-        <w:rPr>
-          <w:color w:val="4472C4" w:themeColor="accent1"/>
-          <w:sz w:val="24"/>
-        </w:rPr>
-      </w:pPr>
-      <w:r>
-        <w:rPr>
-          <w:color w:val="4472C4" w:themeColor="accent1"/>
-          <w:sz w:val="24"/>
-        </w:rPr>
-        <w:t>Es öffnet sich ein Fenster, indem eine Zuordnung zwischen den Tabellenspalten der CSV-Datei und des Noteneingabesystems möglich wäre, da die Datei hier nicht real importiert wird, wurde dieses Fenster nur schemenhaft dargestellt, ohne funktionierende Buttons</w:t>
-      </w:r>
-      <w:r>
-        <w:rPr>
-          <w:color w:val="4472C4" w:themeColor="accent1"/>
-          <w:sz w:val="24"/>
-        </w:rPr>
-        <w:t>, außer dem „Zuordnung beenden“-Button</w:t>
-      </w:r>
-      <w:r>
-        <w:rPr>
-          <w:color w:val="4472C4" w:themeColor="accent1"/>
-          <w:sz w:val="24"/>
-        </w:rPr>
-        <w:t>.</w:t>
-      </w:r>
-    </w:p>
-    <w:p>
-      <w:pPr>
-        <w:rPr>
-          <w:color w:val="ED7D31" w:themeColor="accent2"/>
-          <w:sz w:val="24"/>
-        </w:rPr>
-      </w:pPr>
-      <w:r>
-        <w:rPr>
-          <w:color w:val="ED7D31" w:themeColor="accent2"/>
-          <w:sz w:val="24"/>
-        </w:rPr>
-        <w:t xml:space="preserve">Der </w:t>
-      </w:r>
-      <w:r>
-        <w:rPr>
-          <w:color w:val="ED7D31" w:themeColor="accent2"/>
-          <w:sz w:val="24"/>
-        </w:rPr>
-        <w:t>Professor klickt auf Zuordnung beenden und ihm wird eine</w:t>
-      </w:r>
-      <w:r>
-        <w:rPr>
-          <w:color w:val="ED7D31" w:themeColor="accent2"/>
-          <w:sz w:val="24"/>
-        </w:rPr>
-        <w:t xml:space="preserve"> Tabelle mit den Studenten und Noten, die importiert wurden, angezeigt.</w:t>
-      </w:r>
-      <w:r>
-        <w:rPr>
-          <w:color w:val="ED7D31" w:themeColor="accent2"/>
-          <w:sz w:val="24"/>
-        </w:rPr>
-        <w:t xml:space="preserve"> </w:t>
-      </w:r>
-      <w:r>
-        <w:rPr>
-          <w:color w:val="4472C4" w:themeColor="accent1"/>
-          <w:sz w:val="24"/>
-        </w:rPr>
-        <w:t>Auch zu sehen ist in der rechtesten Spalte der Hinweis, wenn ein Student im Drittversuch durchgefallen ist, dieser</w:t>
-      </w:r>
-      <w:r>
-        <w:rPr>
-          <w:color w:val="4472C4" w:themeColor="accent1"/>
-          <w:sz w:val="24"/>
-        </w:rPr>
-        <w:t xml:space="preserve"> funktioniert bei 2 Studenten: IT – efg12344 und IW – bcd12355.</w:t>
-      </w:r>
-    </w:p>
-    <w:p>
-      <w:pPr>
-        <w:rPr>
-          <w:color w:val="ED7D31" w:themeColor="accent2"/>
-          <w:sz w:val="24"/>
-        </w:rPr>
-      </w:pPr>
-      <w:r>
-        <w:rPr>
-          <w:color w:val="ED7D31" w:themeColor="accent2"/>
-          <w:sz w:val="24"/>
-        </w:rPr>
-        <w:t xml:space="preserve">Der Professor kann hier Noten und Versuche verändern, </w:t>
-      </w:r>
-      <w:r>
-        <w:rPr>
-          <w:color w:val="4472C4" w:themeColor="accent1"/>
-          <w:sz w:val="24"/>
-        </w:rPr>
-        <w:t>dies hat hier jedoch keine Auswirkung auf die folgenden Ansichten.</w:t>
-      </w:r>
-    </w:p>
-    <w:p>
-      <w:pPr>
-        <w:rPr>
-          <w:color w:val="4472C4" w:themeColor="accent1"/>
-          <w:sz w:val="24"/>
-        </w:rPr>
-      </w:pPr>
-      <w:r>
-        <w:rPr>
-          <w:color w:val="ED7D31" w:themeColor="accent2"/>
-          <w:sz w:val="24"/>
-        </w:rPr>
-        <w:t xml:space="preserve">Zudem kann der Professor manuell Studenten hinzufügen, dieser Prototyp ist für das </w:t>
-      </w:r>
-      <w:r>
-        <w:rPr>
-          <w:color w:val="ED7D31" w:themeColor="accent2"/>
-          <w:sz w:val="24"/>
-        </w:rPr>
-        <w:t>Hinzufügen</w:t>
-      </w:r>
-      <w:r>
-        <w:rPr>
-          <w:color w:val="ED7D31" w:themeColor="accent2"/>
-          <w:sz w:val="24"/>
-        </w:rPr>
-        <w:t xml:space="preserve"> von genau </w:t>
-      </w:r>
-      <w:r>
-        <w:rPr>
-          <w:color w:val="ED7D31" w:themeColor="accent2"/>
-          <w:sz w:val="24"/>
-          <w:u w:val="single"/>
-        </w:rPr>
-        <w:t>einem</w:t>
-      </w:r>
-      <w:r>
-        <w:rPr>
-          <w:color w:val="ED7D31" w:themeColor="accent2"/>
-          <w:sz w:val="24"/>
-        </w:rPr>
-        <w:t xml:space="preserve"> Studenten gedacht.</w:t>
-      </w:r>
-      <w:r>
-        <w:rPr>
-          <w:color w:val="ED7D31" w:themeColor="accent2"/>
-          <w:sz w:val="24"/>
-        </w:rPr>
-        <w:t xml:space="preserve"> </w:t>
-      </w:r>
-      <w:r>
-        <w:rPr>
-          <w:color w:val="4472C4" w:themeColor="accent1"/>
-          <w:sz w:val="24"/>
-        </w:rPr>
-        <w:t xml:space="preserve">Dieser hat im </w:t>
-      </w:r>
-      <w:proofErr w:type="spellStart"/>
-      <w:proofErr w:type="gramStart"/>
-      <w:r>
-        <w:rPr>
-          <w:color w:val="4472C4" w:themeColor="accent1"/>
-          <w:sz w:val="24"/>
-        </w:rPr>
-        <w:t>folgenden</w:t>
-      </w:r>
-      <w:proofErr w:type="spellEnd"/>
-      <w:proofErr w:type="gramEnd"/>
-      <w:r>
-        <w:rPr>
-          <w:color w:val="4472C4" w:themeColor="accent1"/>
-          <w:sz w:val="24"/>
-        </w:rPr>
-        <w:t xml:space="preserve"> die Bezeichnung IW – def12355 – Versuch 1 – Note Nicht bewertet</w:t>
-      </w:r>
-      <w:r>
-        <w:rPr>
-          <w:color w:val="4472C4" w:themeColor="accent1"/>
-          <w:sz w:val="24"/>
-        </w:rPr>
-        <w:t>.</w:t>
-      </w:r>
-    </w:p>
-    <w:p>
-      <w:pPr>
-        <w:rPr>
-          <w:color w:val="4472C4" w:themeColor="accent1"/>
-          <w:sz w:val="24"/>
-        </w:rPr>
-      </w:pPr>
-    </w:p>
-    <w:p>
-      <w:pPr>
-        <w:rPr>
-          <w:color w:val="4472C4" w:themeColor="accent1"/>
-          <w:sz w:val="24"/>
-        </w:rPr>
-      </w:pPr>
-      <w:r>
-        <w:rPr>
-          <w:color w:val="4472C4" w:themeColor="accent1"/>
-          <w:sz w:val="24"/>
-        </w:rPr>
-        <w:t>Wenn der Professor nun auf „Noten speichern“ klickt, erscheint eine Meldung, dass die Prüfung gespeichert wurde und nur noch über „Noten ändern“ änderbar ist.</w:t>
-      </w:r>
-    </w:p>
-    <w:p>
-      <w:pPr>
-        <w:rPr>
-          <w:color w:val="ED7D31" w:themeColor="accent2"/>
-          <w:sz w:val="24"/>
-        </w:rPr>
-      </w:pPr>
-    </w:p>
-    <w:p>
-      <w:pPr>
-        <w:rPr>
-          <w:color w:val="ED7D31" w:themeColor="accent2"/>
-          <w:sz w:val="24"/>
-        </w:rPr>
-      </w:pPr>
-    </w:p>
-    <w:p>
-      <w:pPr>
-        <w:rPr>
-          <w:color w:val="4472C4" w:themeColor="accent1"/>
-          <w:sz w:val="24"/>
-        </w:rPr>
-      </w:pPr>
-      <w:r>
-        <w:rPr>
-          <w:color w:val="ED7D31" w:themeColor="accent2"/>
-          <w:sz w:val="24"/>
-        </w:rPr>
-        <w:t>Der Professor begibt sich nun in die Ansicht „Noten ändern“.</w:t>
-      </w:r>
-      <w:r>
-        <w:rPr>
-          <w:color w:val="ED7D31" w:themeColor="accent2"/>
-          <w:sz w:val="24"/>
-        </w:rPr>
-        <w:t xml:space="preserve"> Hier kann er wieder seine Prüfung auswählen, </w:t>
-      </w:r>
-      <w:r>
-        <w:rPr>
-          <w:color w:val="4472C4" w:themeColor="accent1"/>
-          <w:sz w:val="24"/>
-        </w:rPr>
-        <w:t>aus konsistenzgründen und</w:t>
-      </w:r>
-      <w:r>
-        <w:rPr>
-          <w:color w:val="4472C4" w:themeColor="accent1"/>
-          <w:sz w:val="24"/>
-        </w:rPr>
-        <w:t xml:space="preserve"> Aufwand, ist die Anzeige wieder unabhängig von der Auswahl.</w:t>
-      </w:r>
-    </w:p>
-    <w:p>
-      <w:pPr>
-        <w:rPr>
-          <w:color w:val="4472C4" w:themeColor="accent1"/>
-          <w:sz w:val="24"/>
-        </w:rPr>
-      </w:pPr>
-      <w:r>
-        <w:rPr>
-          <w:color w:val="4472C4" w:themeColor="accent1"/>
-          <w:sz w:val="24"/>
-        </w:rPr>
-        <w:t>Dort hat er dieselbe Ansicht, die er bisher auch hatte, nur dass eine weitere Auswahlspalte hinzugekommen ist. Dies steuert, ob ein Datensatz aktiv ist oder nicht.</w:t>
-      </w:r>
-    </w:p>
-    <w:p>
-      <w:pPr>
-        <w:rPr>
-          <w:color w:val="4472C4" w:themeColor="accent1"/>
-          <w:sz w:val="24"/>
-        </w:rPr>
-      </w:pPr>
-      <w:r>
-        <w:rPr>
-          <w:color w:val="4472C4" w:themeColor="accent1"/>
-          <w:sz w:val="24"/>
-        </w:rPr>
         <w:t>Die 2 funktionierenden Datensätze sind zu Beginn mit einem Haken versehen.</w:t>
       </w:r>
     </w:p>
@@ -794,7 +865,6 @@
           <w:color w:val="ED7D31" w:themeColor="accent2"/>
           <w:sz w:val="24"/>
         </w:rPr>
-        <w:lastRenderedPageBreak/>
         <w:t xml:space="preserve">Der Professor </w:t>
       </w:r>
       <w:r>

</xml_diff>